<commit_message>
Add A Full Version Of Dialogues On The Second Level
</commit_message>
<xml_diff>
--- a/AgainstFate/Assets/Plot/диалоги 2 уровень.docx
+++ b/AgainstFate/Assets/Plot/диалоги 2 уровень.docx
@@ -3,35 +3,34 @@
 <w:document xmlns:wpc="http://schemas.microsoft.com/office/word/2010/wordprocessingCanvas" xmlns:cx="http://schemas.microsoft.com/office/drawing/2014/chartex" xmlns:cx1="http://schemas.microsoft.com/office/drawing/2015/9/8/chartex" xmlns:cx2="http://schemas.microsoft.com/office/drawing/2015/10/21/chartex" xmlns:cx3="http://schemas.microsoft.com/office/drawing/2016/5/9/chartex" xmlns:cx4="http://schemas.microsoft.com/office/drawing/2016/5/10/chartex" xmlns:cx5="http://schemas.microsoft.com/office/drawing/2016/5/11/chartex" xmlns:cx6="http://schemas.microsoft.com/office/drawing/2016/5/12/chartex" xmlns:cx7="http://schemas.microsoft.com/office/drawing/2016/5/13/chartex" xmlns:cx8="http://schemas.microsoft.com/office/drawing/2016/5/14/chartex" xmlns:mc="http://schemas.openxmlformats.org/markup-compatibility/2006" xmlns:aink="http://schemas.microsoft.com/office/drawing/2016/ink" xmlns:am3d="http://schemas.microsoft.com/office/drawing/2017/model3d" xmlns:o="urn:schemas-microsoft-com:office:office" xmlns:r="http://schemas.openxmlformats.org/officeDocument/2006/relationships" xmlns:m="http://schemas.openxmlformats.org/officeDocument/2006/math" xmlns:v="urn:schemas-microsoft-com:vml" xmlns:wp14="http://schemas.microsoft.com/office/word/2010/wordprocessingDrawing" xmlns:wp="http://schemas.openxmlformats.org/drawingml/2006/wordprocessingDrawing" xmlns:w10="urn:schemas-microsoft-com:office:word" xmlns:w="http://schemas.openxmlformats.org/wordprocessingml/2006/main" xmlns:w14="http://schemas.microsoft.com/office/word/2010/wordml" xmlns:w15="http://schemas.microsoft.com/office/word/2012/wordml" xmlns:w16cex="http://schemas.microsoft.com/office/word/2018/wordml/cex" xmlns:w16cid="http://schemas.microsoft.com/office/word/2016/wordml/cid" xmlns:w16="http://schemas.microsoft.com/office/word/2018/wordml" xmlns:w16sdtdh="http://schemas.microsoft.com/office/word/2020/wordml/sdtdatahash" xmlns:w16se="http://schemas.microsoft.com/office/word/2015/wordml/symex" xmlns:wpg="http://schemas.microsoft.com/office/word/2010/wordprocessingGroup" xmlns:wpi="http://schemas.microsoft.com/office/word/2010/wordprocessingInk" xmlns:wne="http://schemas.microsoft.com/office/word/2006/wordml" xmlns:wps="http://schemas.microsoft.com/office/word/2010/wordprocessingShape" mc:Ignorable="w14 w15 w16se w16cid w16 w16cex w16sdtdh wp14">
   <w:body>
     <w:p>
-      <w:r>
+      <w:pPr>
+        <w:jc w:val="center"/>
+        <w:rPr>
+          <w:b/>
+          <w:bCs/>
+          <w:sz w:val="36"/>
+          <w:szCs w:val="36"/>
+        </w:rPr>
+      </w:pPr>
+      <w:r>
+        <w:rPr>
+          <w:b/>
+          <w:bCs/>
+          <w:sz w:val="36"/>
+          <w:szCs w:val="36"/>
+        </w:rPr>
         <w:t>Обучение</w:t>
       </w:r>
     </w:p>
     <w:p/>
     <w:p>
       <w:r>
-        <w:t>Змей</w:t>
-      </w:r>
-      <w:proofErr w:type="gramStart"/>
-      <w:r>
-        <w:t>: Кажется</w:t>
-      </w:r>
-      <w:proofErr w:type="gramEnd"/>
-      <w:r>
-        <w:t xml:space="preserve">, я чувствую, что ты стал мощнее! Одолев все огненные знаки, ты на мгновение выпустил на волю стихию огня, а затем поглотил ее полностью! </w:t>
-      </w:r>
-    </w:p>
-    <w:p>
-      <w:r>
-        <w:t>Змей</w:t>
-      </w:r>
-      <w:proofErr w:type="gramStart"/>
-      <w:r>
-        <w:t>: Если</w:t>
-      </w:r>
-      <w:proofErr w:type="gramEnd"/>
-      <w:r>
-        <w:t xml:space="preserve"> хочешь поразить врага мощной дальнобойной атакой, нажми (предположительно </w:t>
+        <w:t xml:space="preserve">Змей: Кажется, я чувствую, что ты стал мощнее! Одолев все огненные знаки, ты на мгновение выпустил на волю стихию огня, а затем поглотил ее полностью! </w:t>
+      </w:r>
+    </w:p>
+    <w:p>
+      <w:r>
+        <w:t xml:space="preserve">Змей: Если хочешь поразить врага мощной дальнобойной атакой, нажми (предположительно </w:t>
       </w:r>
       <w:r>
         <w:rPr>
@@ -50,15 +49,12 @@
     </w:p>
     <w:p>
       <w:r>
-        <w:t>Змей</w:t>
-      </w:r>
-      <w:proofErr w:type="gramStart"/>
-      <w:r>
-        <w:t>: Вот</w:t>
-      </w:r>
-      <w:proofErr w:type="gramEnd"/>
-      <w:r>
-        <w:t xml:space="preserve"> так!  Теперь мы готовы ко встрече с крупными рогатыми!</w:t>
+        <w:t>Змей: Но имей в виду, что её нельзя использовать постоянно, придется ждать (предположительно 10) секунд до следующего использования.</w:t>
+      </w:r>
+    </w:p>
+    <w:p>
+      <w:r>
+        <w:t>Змей: Вот так!  Теперь мы готовы ко встрече с крупными рогатыми!</w:t>
       </w:r>
     </w:p>
     <w:p>
@@ -68,287 +64,498 @@
     </w:p>
     <w:p>
       <w:r>
-        <w:t>Змей</w:t>
-      </w:r>
-      <w:proofErr w:type="gramStart"/>
-      <w:r>
-        <w:t>: Ну</w:t>
-      </w:r>
-      <w:proofErr w:type="gramEnd"/>
-      <w:r>
-        <w:t>, тут как пойдет…</w:t>
+        <w:t>Змей: Ну, тут как пойдет…</w:t>
+      </w:r>
+    </w:p>
+    <w:p>
+      <w:pPr>
+        <w:jc w:val="center"/>
+        <w:rPr>
+          <w:b/>
+          <w:bCs/>
+          <w:sz w:val="36"/>
+          <w:szCs w:val="36"/>
+        </w:rPr>
+      </w:pPr>
+    </w:p>
+    <w:p>
+      <w:pPr>
+        <w:jc w:val="center"/>
+        <w:rPr>
+          <w:b/>
+          <w:bCs/>
+          <w:sz w:val="36"/>
+          <w:szCs w:val="36"/>
+        </w:rPr>
+      </w:pPr>
+      <w:r>
+        <w:rPr>
+          <w:b/>
+          <w:bCs/>
+          <w:sz w:val="36"/>
+          <w:szCs w:val="36"/>
+        </w:rPr>
+        <w:t>Встреча с козерогом</w:t>
+      </w:r>
+    </w:p>
+    <w:p>
+      <w:r>
+        <w:t>Козерог:</w:t>
+      </w:r>
+      <w:r>
+        <w:t xml:space="preserve">  </w:t>
+      </w:r>
+      <w:r>
+        <w:t xml:space="preserve"> </w:t>
+      </w:r>
+      <w:r>
+        <w:t xml:space="preserve">         Белую березу залома-а-а-аю</w:t>
+      </w:r>
+    </w:p>
+    <w:p>
+      <w:pPr>
+        <w:ind w:left="708" w:firstLine="708"/>
+      </w:pPr>
+      <w:r>
+        <w:t>Срежу с березы три пруточка-а-а,</w:t>
+      </w:r>
+    </w:p>
+    <w:p>
+      <w:pPr>
+        <w:ind w:left="708" w:firstLine="708"/>
+      </w:pPr>
+      <w:r>
+        <w:t>Сделаю три гудочка-а-а-а…</w:t>
+      </w:r>
+    </w:p>
+    <w:p>
+      <w:r>
+        <w:t>Змей: Что-то мне подсказывает, что конструктивного диалога не будет.</w:t>
+      </w:r>
+    </w:p>
+    <w:p>
+      <w:r>
+        <w:t>Змееносец: Ну хоть он не изменился</w:t>
+      </w:r>
+    </w:p>
+    <w:p>
+      <w:r>
+        <w:t>Змееносец: И не хочет моей смерти…</w:t>
+      </w:r>
+    </w:p>
+    <w:p>
+      <w:r>
+        <w:t>Козерог: Смерть?</w:t>
+      </w:r>
+    </w:p>
+    <w:p>
+      <w:r>
+        <w:t>Козерог: О смерти тут давно уж наслышаны, олух!</w:t>
+      </w:r>
+    </w:p>
+    <w:p>
+      <w:pPr>
+        <w:ind w:firstLine="708"/>
+      </w:pPr>
+      <w:r>
+        <w:t>По трупам проложен был путь твой сюда</w:t>
+      </w:r>
+    </w:p>
+    <w:p>
+      <w:pPr>
+        <w:ind w:firstLine="708"/>
+      </w:pPr>
+      <w:r>
+        <w:t>Вернулся тот, о ком шептал воздух</w:t>
+      </w:r>
+    </w:p>
+    <w:p>
+      <w:pPr>
+        <w:ind w:firstLine="708"/>
+      </w:pPr>
+      <w:r>
+        <w:t>О ком братьям моим рассказала судьба</w:t>
+      </w:r>
+    </w:p>
+    <w:p>
+      <w:r>
+        <w:t>Змееносец: Вы можете рассказать, что увидели пророки?</w:t>
+      </w:r>
+    </w:p>
+    <w:p>
+      <w:r>
+        <w:t>Змей: Как думаешь, для чего тут этот рычаг?</w:t>
+      </w:r>
+    </w:p>
+    <w:p>
+      <w:r>
+        <w:t>Змей: Я из научного любопытства нажал на него сразу, как мы сюда вошли, а ничего до сих пор не произошло. Странные ребята тут обитают…</w:t>
+      </w:r>
+    </w:p>
+    <w:p>
+      <w:r>
+        <w:t>Козерог: Тик-так.</w:t>
+      </w:r>
+    </w:p>
+    <w:p>
+      <w:r>
+        <w:t>Козерог: Тик-так.</w:t>
+      </w:r>
+    </w:p>
+    <w:p>
+      <w:r>
+        <w:t>*вставить звук падающих камней</w:t>
+      </w:r>
+    </w:p>
+    <w:p>
+      <w:r>
+        <w:t>Змееносец: Что с ним?</w:t>
+      </w:r>
+    </w:p>
+    <w:p>
+      <w:r>
+        <w:lastRenderedPageBreak/>
+        <w:t xml:space="preserve">Змей: </w:t>
+      </w:r>
+      <w:r>
+        <w:t>А отчетливый звук скатывающихся камней тебя не смущает?</w:t>
+      </w:r>
+    </w:p>
+    <w:p>
+      <w:r>
+        <w:t>Козерог: Тик-так.</w:t>
+      </w:r>
+    </w:p>
+    <w:p>
+      <w:r>
+        <w:t>Змей: Бежим!</w:t>
+      </w:r>
+    </w:p>
+    <w:p>
+      <w:r>
+        <w:t xml:space="preserve">Змееносец: Но </w:t>
+      </w:r>
+      <w:r>
+        <w:t>мы почти узнали, о чем гласит пророчество!</w:t>
+      </w:r>
+    </w:p>
+    <w:p>
+      <w:r>
+        <w:t>Козерог: Тик-так.</w:t>
+      </w:r>
+    </w:p>
+    <w:p>
+      <w:r>
+        <w:t>Змей: Узнаем, когда выживем. Бежим!</w:t>
+      </w:r>
+    </w:p>
+    <w:p>
+      <w:r>
+        <w:t>*начало ловушки камнепада, анимация того, как козерога заваливает камнями</w:t>
+      </w:r>
+    </w:p>
+    <w:p>
+      <w:pPr>
+        <w:jc w:val="center"/>
+        <w:rPr>
+          <w:b/>
+          <w:bCs/>
+          <w:sz w:val="40"/>
+          <w:szCs w:val="40"/>
+        </w:rPr>
+      </w:pPr>
+      <w:r>
+        <w:rPr>
+          <w:b/>
+          <w:bCs/>
+          <w:sz w:val="40"/>
+          <w:szCs w:val="40"/>
+        </w:rPr>
+        <w:t>Встреча с Девой</w:t>
+      </w:r>
+    </w:p>
+    <w:p>
+      <w:pPr>
+        <w:jc w:val="both"/>
+      </w:pPr>
+      <w:r>
+        <w:t>Дева: Не смей приближаться</w:t>
+      </w:r>
+      <w:r>
+        <w:t xml:space="preserve">. </w:t>
+      </w:r>
+    </w:p>
+    <w:p>
+      <w:pPr>
+        <w:jc w:val="both"/>
+      </w:pPr>
+      <w:r>
+        <w:t>Змей: А я думал, встреча с твоей бывшей будет чуть более теплой… Что ж, прошла любовь, завяли помидоры.</w:t>
+      </w:r>
+    </w:p>
+    <w:p>
+      <w:pPr>
+        <w:jc w:val="both"/>
+      </w:pPr>
+      <w:r>
+        <w:t>Змееносец: Да вы все словно с ума сошли. Хоть с тобой я могу нормально поговорить?</w:t>
+      </w:r>
+    </w:p>
+    <w:p>
+      <w:pPr>
+        <w:jc w:val="both"/>
+      </w:pPr>
+      <w:r>
+        <w:t xml:space="preserve">Дева: Нормально поговорить? </w:t>
+      </w:r>
+      <w:r>
+        <w:t>После того, как ты</w:t>
+      </w:r>
+      <w:r>
+        <w:t xml:space="preserve"> убил четырех моих друзей</w:t>
+      </w:r>
+      <w:r>
+        <w:t>?</w:t>
+      </w:r>
+      <w:r>
+        <w:t xml:space="preserve"> Ты сам себя слышишь?</w:t>
+      </w:r>
+    </w:p>
+    <w:p>
+      <w:pPr>
+        <w:jc w:val="both"/>
+      </w:pPr>
+      <w:r>
+        <w:t>Змееносец: Но это вы на меня нападаете! Я лишь хотел просто вернутся домой, после того, как вы все меня предали.</w:t>
+      </w:r>
+    </w:p>
+    <w:p>
+      <w:pPr>
+        <w:jc w:val="both"/>
+      </w:pPr>
+      <w:r>
+        <w:t>Змееносец: После того, как ты меня бросила! Бросила без объяснения причин…</w:t>
+      </w:r>
+    </w:p>
+    <w:p>
+      <w:pPr>
+        <w:jc w:val="both"/>
+      </w:pPr>
+      <w:r>
+        <w:t>Дева: Ну давай, заплачь! Думаешь, я тебе поверю? Ты пришел исполнить пророчество, ты и сам все понимаешь.</w:t>
+      </w:r>
+    </w:p>
+    <w:p>
+      <w:pPr>
+        <w:jc w:val="both"/>
+      </w:pPr>
+      <w:r>
+        <w:t xml:space="preserve">Змей: </w:t>
+      </w:r>
+      <w:r>
+        <w:t>Кажется, она собирается атаковать. Умоляю, забудь всё, что было между вами. Она тебя предала и сейчас попробует убить. Будь сильнее!</w:t>
+      </w:r>
+    </w:p>
+    <w:p>
+      <w:pPr>
+        <w:jc w:val="both"/>
+      </w:pPr>
+    </w:p>
+    <w:p>
+      <w:pPr>
+        <w:jc w:val="center"/>
+      </w:pPr>
+      <w:r>
+        <w:rPr>
+          <w:b/>
+          <w:bCs/>
+          <w:sz w:val="40"/>
+          <w:szCs w:val="40"/>
+        </w:rPr>
+        <w:t>Смерть Девы</w:t>
+      </w:r>
+    </w:p>
+    <w:p>
+      <w:r>
+        <w:t>Дева: Ты… отвратителен.</w:t>
+      </w:r>
+    </w:p>
+    <w:p>
+      <w:r>
+        <w:t xml:space="preserve">Змей: </w:t>
+      </w:r>
+      <w:r>
+        <w:t xml:space="preserve">Мда. Даже на прощание доброго слова не сказала. </w:t>
+      </w:r>
+    </w:p>
+    <w:p>
+      <w:r>
+        <w:t>Змееносец: Я только что убил любовь всей моей жизни…</w:t>
+      </w:r>
+    </w:p>
+    <w:p>
+      <w:r>
+        <w:t>Змей: То</w:t>
+      </w:r>
+      <w:r>
+        <w:t xml:space="preserve"> </w:t>
+      </w:r>
+      <w:r>
+        <w:t>же мне любовь! Я сразу говорил, что она тебе не подходит! У вас совместимость меньше 50%!</w:t>
+      </w:r>
+    </w:p>
+    <w:p>
+      <w:r>
+        <w:t>Змееносец: Она видела во мне монстра… Я действительно чудовище?</w:t>
+      </w:r>
+    </w:p>
+    <w:p>
+      <w:r>
+        <w:t>Змей: Бро, послушай, ты всё сделал правильно. Поступи ты иначе, она бы тебя убила, а я бы превратился в шикарный кожаный пояс на её талии.</w:t>
+      </w:r>
+    </w:p>
+    <w:p>
+      <w:r>
+        <w:t>Змей: Мне бы, разумеется, пошло, но не об этом речь.</w:t>
+      </w:r>
+    </w:p>
+    <w:p>
+      <w:r>
+        <w:t xml:space="preserve">Змей: Близится середина башни, я думаю, что у нас есть проблемы посерьезнее твоих терзаний из-за </w:t>
+      </w:r>
+      <w:r>
+        <w:t>бывшей-истерички</w:t>
+      </w:r>
+      <w:r>
+        <w:t>.</w:t>
       </w:r>
     </w:p>
     <w:p/>
-    <w:p/>
-    <w:p>
-      <w:proofErr w:type="gramStart"/>
-      <w:r>
-        <w:t>Козерог:</w:t>
-      </w:r>
-      <w:r>
-        <w:t xml:space="preserve">  </w:t>
-      </w:r>
-      <w:r>
-        <w:t xml:space="preserve"> </w:t>
-      </w:r>
-      <w:proofErr w:type="gramEnd"/>
-      <w:r>
-        <w:t xml:space="preserve">         </w:t>
-      </w:r>
-      <w:r>
-        <w:t>Белую березу залома</w:t>
-      </w:r>
-      <w:r>
-        <w:t>-а-а-</w:t>
-      </w:r>
-      <w:proofErr w:type="spellStart"/>
-      <w:r>
-        <w:t>а</w:t>
-      </w:r>
-      <w:r>
-        <w:t>ю</w:t>
-      </w:r>
-      <w:proofErr w:type="spellEnd"/>
-    </w:p>
-    <w:p>
-      <w:pPr>
-        <w:ind w:left="708" w:firstLine="708"/>
-      </w:pPr>
-      <w:r>
-        <w:t xml:space="preserve">Срежу с березы три </w:t>
-      </w:r>
-      <w:proofErr w:type="spellStart"/>
-      <w:r>
-        <w:t>пруточк</w:t>
-      </w:r>
-      <w:r>
-        <w:t>а</w:t>
-      </w:r>
-      <w:proofErr w:type="spellEnd"/>
-      <w:r>
-        <w:t>-а-</w:t>
-      </w:r>
-      <w:r>
-        <w:t>а,</w:t>
-      </w:r>
-    </w:p>
-    <w:p>
-      <w:pPr>
-        <w:ind w:left="708" w:firstLine="708"/>
-      </w:pPr>
-      <w:r>
-        <w:t>Сделаю три гудочка</w:t>
-      </w:r>
-      <w:r>
-        <w:t>-а-а-а…</w:t>
-      </w:r>
-    </w:p>
-    <w:p>
-      <w:r>
-        <w:t>Змей</w:t>
-      </w:r>
-      <w:proofErr w:type="gramStart"/>
-      <w:r>
-        <w:t>: Что-то</w:t>
-      </w:r>
-      <w:proofErr w:type="gramEnd"/>
-      <w:r>
-        <w:t xml:space="preserve"> мне подсказывает, что конструктивного диалога не будет.</w:t>
-      </w:r>
-    </w:p>
-    <w:p>
-      <w:r>
-        <w:t>Змееносец</w:t>
-      </w:r>
-      <w:proofErr w:type="gramStart"/>
-      <w:r>
-        <w:t>: Ну</w:t>
-      </w:r>
-      <w:proofErr w:type="gramEnd"/>
-      <w:r>
-        <w:t xml:space="preserve"> хоть он не изменился</w:t>
-      </w:r>
-    </w:p>
-    <w:p>
-      <w:r>
-        <w:t>Змееносец</w:t>
-      </w:r>
-      <w:proofErr w:type="gramStart"/>
-      <w:r>
-        <w:t>: И</w:t>
-      </w:r>
-      <w:proofErr w:type="gramEnd"/>
-      <w:r>
-        <w:t xml:space="preserve"> не хочет моей смерти…</w:t>
-      </w:r>
-    </w:p>
-    <w:p>
-      <w:r>
-        <w:t>Козерог: Смерть?</w:t>
-      </w:r>
-    </w:p>
-    <w:p>
-      <w:r>
-        <w:t>Козерог</w:t>
-      </w:r>
-      <w:proofErr w:type="gramStart"/>
-      <w:r>
-        <w:t xml:space="preserve">: </w:t>
-      </w:r>
-      <w:r>
-        <w:t>О</w:t>
-      </w:r>
-      <w:proofErr w:type="gramEnd"/>
-      <w:r>
-        <w:t xml:space="preserve"> смерти тут давно уж наслышаны, олух!</w:t>
-      </w:r>
-    </w:p>
-    <w:p>
-      <w:pPr>
-        <w:ind w:firstLine="708"/>
-      </w:pPr>
-      <w:r>
-        <w:t>По трупам проложен был путь твой сюда</w:t>
-      </w:r>
-    </w:p>
-    <w:p>
-      <w:pPr>
-        <w:ind w:firstLine="708"/>
-      </w:pPr>
-      <w:r>
-        <w:t>Вернулся тот, о ком шептал воздух</w:t>
-      </w:r>
-    </w:p>
-    <w:p>
-      <w:pPr>
-        <w:ind w:firstLine="708"/>
-      </w:pPr>
-      <w:r>
-        <w:t>О ком братьям моим рассказала судьба</w:t>
-      </w:r>
-    </w:p>
-    <w:p>
-      <w:r>
-        <w:t>Змееносец: Вы можете рассказать, что увидели пророки?</w:t>
-      </w:r>
-    </w:p>
-    <w:p>
-      <w:r>
-        <w:t>Змей</w:t>
-      </w:r>
-      <w:proofErr w:type="gramStart"/>
-      <w:r>
-        <w:t>: Как</w:t>
-      </w:r>
-      <w:proofErr w:type="gramEnd"/>
-      <w:r>
-        <w:t xml:space="preserve"> думаешь, для чего тут этот рычаг?</w:t>
-      </w:r>
-    </w:p>
-    <w:p>
-      <w:r>
-        <w:t>Змей: Я из научного любопытства нажал на него сразу, как мы сюда вошли, а ничего до сих пор не произошло. Странные ребята тут обитают…</w:t>
-      </w:r>
-    </w:p>
-    <w:p>
-      <w:r>
-        <w:t>Козерог: Тик-так.</w:t>
-      </w:r>
-    </w:p>
-    <w:p>
-      <w:r>
-        <w:t>Козерог: Тик-так.</w:t>
-      </w:r>
-    </w:p>
-    <w:p>
-      <w:r>
-        <w:t>*вставить звук падающих камней</w:t>
-      </w:r>
-    </w:p>
-    <w:p>
-      <w:r>
-        <w:t>Змееносец</w:t>
-      </w:r>
-      <w:proofErr w:type="gramStart"/>
-      <w:r>
-        <w:t>: Что</w:t>
-      </w:r>
-      <w:proofErr w:type="gramEnd"/>
-      <w:r>
-        <w:t xml:space="preserve"> с ним?</w:t>
-      </w:r>
-    </w:p>
-    <w:p>
+    <w:p>
+      <w:pPr>
+        <w:jc w:val="center"/>
+        <w:rPr>
+          <w:b/>
+          <w:bCs/>
+          <w:sz w:val="40"/>
+          <w:szCs w:val="40"/>
+        </w:rPr>
+      </w:pPr>
+      <w:r>
+        <w:rPr>
+          <w:b/>
+          <w:bCs/>
+          <w:sz w:val="40"/>
+          <w:szCs w:val="40"/>
+        </w:rPr>
+        <w:lastRenderedPageBreak/>
+        <w:t>Встреча с Тельцом</w:t>
+      </w:r>
+    </w:p>
+    <w:p>
+      <w:pPr>
+        <w:jc w:val="both"/>
+      </w:pPr>
       <w:r>
         <w:t xml:space="preserve">Змей: </w:t>
       </w:r>
       <w:r>
-        <w:t>А отчетливый звук скатывающихся камней тебя не смущает?</w:t>
-      </w:r>
-    </w:p>
-    <w:p>
-      <w:r>
-        <w:t>Козерог: Тик-так.</w:t>
-      </w:r>
-    </w:p>
-    <w:p>
-      <w:r>
-        <w:t>Змей</w:t>
-      </w:r>
-      <w:proofErr w:type="gramStart"/>
-      <w:r>
-        <w:t>: Бежим</w:t>
-      </w:r>
-      <w:proofErr w:type="gramEnd"/>
-      <w:r>
-        <w:t>!</w:t>
-      </w:r>
-    </w:p>
-    <w:p>
-      <w:r>
-        <w:lastRenderedPageBreak/>
-        <w:t>Змееносец</w:t>
-      </w:r>
-      <w:proofErr w:type="gramStart"/>
-      <w:r>
-        <w:t>: Но</w:t>
-      </w:r>
-      <w:proofErr w:type="gramEnd"/>
-      <w:r>
-        <w:t xml:space="preserve"> </w:t>
-      </w:r>
-      <w:r>
-        <w:t>мы почти узнали, о чем гласит пророчество!</w:t>
-      </w:r>
-    </w:p>
-    <w:p>
-      <w:r>
-        <w:t>Козерог: Тик-так.</w:t>
-      </w:r>
-    </w:p>
-    <w:p>
-      <w:r>
-        <w:t>Змей</w:t>
-      </w:r>
-      <w:proofErr w:type="gramStart"/>
-      <w:r>
-        <w:t>: Узнаем</w:t>
-      </w:r>
-      <w:proofErr w:type="gramEnd"/>
-      <w:r>
-        <w:t>, когда выживем. Бежим!</w:t>
-      </w:r>
-    </w:p>
-    <w:p>
-      <w:r>
-        <w:t>*начало ловушки камнепада, анимация того, как козерога заваливает камнями</w:t>
-      </w:r>
-    </w:p>
-    <w:p/>
-    <w:p/>
-    <w:p/>
-    <w:p/>
+        <w:t>А напомни-ка, какие отношения у тебя были с Тельцом?</w:t>
+      </w:r>
+    </w:p>
+    <w:p>
+      <w:pPr>
+        <w:jc w:val="both"/>
+      </w:pPr>
+      <w:r>
+        <w:t>Змееносец: Да никакие… Он же ну… немногословны</w:t>
+      </w:r>
+      <w:r>
+        <w:tab/>
+        <w:t>й.</w:t>
+      </w:r>
+    </w:p>
+    <w:p>
+      <w:pPr>
+        <w:jc w:val="both"/>
+      </w:pPr>
+      <w:r>
+        <w:t>Змей: Гороскоп говорит, что сегодня у тельцов неблагоприятный день. Думаю, мне не нужно тебе объяснять, что это означает.</w:t>
+      </w:r>
+    </w:p>
+    <w:p>
+      <w:pPr>
+        <w:jc w:val="both"/>
+      </w:pPr>
+      <w:r>
+        <w:t>Змей: О, а вот и он!</w:t>
+      </w:r>
+    </w:p>
+    <w:p>
+      <w:pPr>
+        <w:jc w:val="both"/>
+      </w:pPr>
+      <w:r>
+        <w:t>Телец: (звуки агрессии)</w:t>
+      </w:r>
+    </w:p>
+    <w:p>
+      <w:pPr>
+        <w:jc w:val="both"/>
+      </w:pPr>
+    </w:p>
+    <w:p>
+      <w:pPr>
+        <w:jc w:val="center"/>
+        <w:rPr>
+          <w:b/>
+          <w:bCs/>
+          <w:sz w:val="40"/>
+          <w:szCs w:val="40"/>
+        </w:rPr>
+      </w:pPr>
+      <w:r>
+        <w:rPr>
+          <w:b/>
+          <w:bCs/>
+          <w:sz w:val="40"/>
+          <w:szCs w:val="40"/>
+        </w:rPr>
+        <w:t>Смерть Тельца</w:t>
+      </w:r>
+    </w:p>
+    <w:p>
+      <w:pPr>
+        <w:jc w:val="both"/>
+      </w:pPr>
+      <w:r>
+        <w:t>Змей: Вот это мы молодцы! Я даже почувствовал себя тореадором!</w:t>
+      </w:r>
+    </w:p>
+    <w:p>
+      <w:pPr>
+        <w:jc w:val="both"/>
+      </w:pPr>
+      <w:r>
+        <w:t>Змееносец: Да уж… Знаешь, я даже не чувствую себя плохо.</w:t>
+      </w:r>
+    </w:p>
+    <w:p>
+      <w:pPr>
+        <w:jc w:val="both"/>
+      </w:pPr>
+      <w:r>
+        <w:t xml:space="preserve">Змей: И так держать, бро! Надо просто быть сильнее, быть выше этого! </w:t>
+      </w:r>
+    </w:p>
+    <w:p>
+      <w:pPr>
+        <w:jc w:val="both"/>
+      </w:pPr>
+      <w:r>
+        <w:t>Змей: Наведаемся к Раку?</w:t>
+      </w:r>
+    </w:p>
     <w:sectPr>
       <w:pgSz w:w="11906" w:h="16838"/>
       <w:pgMar w:top="1134" w:right="850" w:bottom="1134" w:left="1701" w:header="708" w:footer="708" w:gutter="0"/>

</xml_diff>